<commit_message>
3030 IAAA Assignment Lab 1 Part 3 ---> SUBMITTED!!!
</commit_message>
<xml_diff>
--- a/Fall 2025/CYBR3030 Identity Management/Course Assessments/IAAA Assignment/Part 3/Lab 1 - Part 3 (Accountability).docx
+++ b/Fall 2025/CYBR3030 Identity Management/Course Assessments/IAAA Assignment/Part 3/Lab 1 - Part 3 (Accountability).docx
@@ -507,6 +507,9 @@
     </w:p>
     <w:p>
       <w:r>
+        <w:rPr>
+          <w:noProof/>
+        </w:rPr>
         <w:lastRenderedPageBreak/>
         <w:drawing>
           <wp:inline distT="0" distB="0" distL="0" distR="0" wp14:anchorId="2EA09C96" wp14:editId="306601E9">
@@ -569,6 +572,9 @@
         <w:ind w:left="360"/>
       </w:pPr>
       <w:r>
+        <w:rPr>
+          <w:noProof/>
+        </w:rPr>
         <w:lastRenderedPageBreak/>
         <w:drawing>
           <wp:inline distT="0" distB="0" distL="0" distR="0" wp14:anchorId="39F30612" wp14:editId="46EDF08F">
@@ -649,6 +655,9 @@
         <w:ind w:left="360"/>
       </w:pPr>
       <w:r>
+        <w:rPr>
+          <w:noProof/>
+        </w:rPr>
         <w:lastRenderedPageBreak/>
         <w:drawing>
           <wp:inline distT="0" distB="0" distL="0" distR="0" wp14:anchorId="478BC6E7" wp14:editId="2EC83E70">
@@ -723,6 +732,9 @@
         <w:ind w:left="360"/>
       </w:pPr>
       <w:r>
+        <w:rPr>
+          <w:noProof/>
+        </w:rPr>
         <w:lastRenderedPageBreak/>
         <w:drawing>
           <wp:inline distT="0" distB="0" distL="0" distR="0" wp14:anchorId="5732AD5C" wp14:editId="6A9E1C03">
@@ -797,6 +809,9 @@
         <w:ind w:left="360"/>
       </w:pPr>
       <w:r>
+        <w:rPr>
+          <w:noProof/>
+        </w:rPr>
         <w:lastRenderedPageBreak/>
         <w:drawing>
           <wp:inline distT="0" distB="0" distL="0" distR="0" wp14:anchorId="10D453F0" wp14:editId="557FEA78">
@@ -1152,6 +1167,11 @@
       </w:r>
       <w:r>
         <w:t xml:space="preserve">. </w:t>
+      </w:r>
+    </w:p>
+    <w:p>
+      <w:r>
+        <w:t xml:space="preserve"> test</w:t>
       </w:r>
     </w:p>
     <w:sectPr>

</xml_diff>